<commit_message>
changing fig imports to markdown only, filerequirements table is now kable
</commit_message>
<xml_diff>
--- a/my_styles.docx
+++ b/my_styles.docx
@@ -335,6 +335,595 @@
       <w:r>
         <w:t>Heading 3</w:t>
       </w:r>
+    </w:p>
+    <w:p>
+      <w:pPr>
+        <w:pStyle w:val="BodyText"/>
+      </w:pPr>
+    </w:p>
+    <w:tbl>
+      <w:tblPr>
+        <w:tblW w:w="5000" w:type="pct"/>
+        <w:tblLayout w:type="fixed"/>
+        <w:tblLook w:val="0020" w:firstRow="1" w:lastRow="0" w:firstColumn="0" w:lastColumn="0" w:noHBand="0" w:noVBand="0"/>
+      </w:tblPr>
+      <w:tblGrid>
+        <w:gridCol w:w="1213"/>
+        <w:gridCol w:w="5121"/>
+        <w:gridCol w:w="781"/>
+        <w:gridCol w:w="781"/>
+        <w:gridCol w:w="820"/>
+        <w:gridCol w:w="860"/>
+      </w:tblGrid>
+      <w:tr>
+        <w:trPr>
+          <w:tblHeader/>
+        </w:trPr>
+        <w:tc>
+          <w:tcPr>
+            <w:tcW w:w="1002" w:type="dxa"/>
+            <w:tcBorders>
+              <w:top w:val="single" w:sz="4" w:space="0" w:color="auto"/>
+              <w:bottom w:val="single" w:sz="4" w:space="0" w:color="auto"/>
+            </w:tcBorders>
+          </w:tcPr>
+          <w:p>
+            <w:pPr>
+              <w:pStyle w:val="Compact"/>
+            </w:pPr>
+            <w:r>
+              <w:rPr>
+                <w:b/>
+                <w:bCs/>
+              </w:rPr>
+              <w:t>Formatted file</w:t>
+            </w:r>
+          </w:p>
+        </w:tc>
+        <w:tc>
+          <w:tcPr>
+            <w:tcW w:w="4234" w:type="dxa"/>
+            <w:tcBorders>
+              <w:top w:val="single" w:sz="4" w:space="0" w:color="auto"/>
+              <w:bottom w:val="single" w:sz="4" w:space="0" w:color="auto"/>
+            </w:tcBorders>
+          </w:tcPr>
+          <w:p>
+            <w:pPr>
+              <w:pStyle w:val="Compact"/>
+            </w:pPr>
+            <w:r>
+              <w:rPr>
+                <w:b/>
+                <w:bCs/>
+              </w:rPr>
+              <w:t>Description</w:t>
+            </w:r>
+          </w:p>
+        </w:tc>
+        <w:tc>
+          <w:tcPr>
+            <w:tcW w:w="646" w:type="dxa"/>
+            <w:tcBorders>
+              <w:top w:val="single" w:sz="4" w:space="0" w:color="auto"/>
+              <w:bottom w:val="single" w:sz="4" w:space="0" w:color="auto"/>
+            </w:tcBorders>
+          </w:tcPr>
+          <w:p>
+            <w:pPr>
+              <w:pStyle w:val="Compact"/>
+            </w:pPr>
+            <w:r>
+              <w:rPr>
+                <w:b/>
+                <w:bCs/>
+              </w:rPr>
+              <w:t>1. QC screening</w:t>
+            </w:r>
+          </w:p>
+        </w:tc>
+        <w:tc>
+          <w:tcPr>
+            <w:tcW w:w="646" w:type="dxa"/>
+            <w:tcBorders>
+              <w:top w:val="single" w:sz="4" w:space="0" w:color="auto"/>
+              <w:bottom w:val="single" w:sz="4" w:space="0" w:color="auto"/>
+            </w:tcBorders>
+          </w:tcPr>
+          <w:p>
+            <w:pPr>
+              <w:pStyle w:val="Compact"/>
+            </w:pPr>
+            <w:r>
+              <w:rPr>
+                <w:b/>
+                <w:bCs/>
+              </w:rPr>
+              <w:t>2. QC reporting</w:t>
+            </w:r>
+          </w:p>
+        </w:tc>
+        <w:tc>
+          <w:tcPr>
+            <w:tcW w:w="678" w:type="dxa"/>
+            <w:tcBorders>
+              <w:top w:val="single" w:sz="4" w:space="0" w:color="auto"/>
+              <w:bottom w:val="single" w:sz="4" w:space="0" w:color="auto"/>
+            </w:tcBorders>
+          </w:tcPr>
+          <w:p>
+            <w:pPr>
+              <w:pStyle w:val="Compact"/>
+            </w:pPr>
+            <w:r>
+              <w:rPr>
+                <w:b/>
+                <w:bCs/>
+              </w:rPr>
+              <w:t>3. Data analysis</w:t>
+            </w:r>
+          </w:p>
+        </w:tc>
+        <w:tc>
+          <w:tcPr>
+            <w:tcW w:w="711" w:type="dxa"/>
+            <w:tcBorders>
+              <w:top w:val="single" w:sz="4" w:space="0" w:color="auto"/>
+              <w:bottom w:val="single" w:sz="4" w:space="0" w:color="auto"/>
+            </w:tcBorders>
+          </w:tcPr>
+          <w:p>
+            <w:pPr>
+              <w:pStyle w:val="Compact"/>
+            </w:pPr>
+            <w:r>
+              <w:rPr>
+                <w:b/>
+                <w:bCs/>
+              </w:rPr>
+              <w:t>4. WQX formatting</w:t>
+            </w:r>
+          </w:p>
+        </w:tc>
+      </w:tr>
+      <w:tr>
+        <w:tc>
+          <w:tcPr>
+            <w:tcW w:w="1002" w:type="dxa"/>
+            <w:tcBorders>
+              <w:top w:val="single" w:sz="4" w:space="0" w:color="auto"/>
+            </w:tcBorders>
+          </w:tcPr>
+          <w:p>
+            <w:pPr>
+              <w:pStyle w:val="Compact"/>
+            </w:pPr>
+            <w:r>
+              <w:t>Results</w:t>
+            </w:r>
+          </w:p>
+        </w:tc>
+        <w:tc>
+          <w:tcPr>
+            <w:tcW w:w="4234" w:type="dxa"/>
+            <w:tcBorders>
+              <w:top w:val="single" w:sz="4" w:space="0" w:color="auto"/>
+            </w:tcBorders>
+          </w:tcPr>
+          <w:p>
+            <w:pPr>
+              <w:pStyle w:val="Compact"/>
+            </w:pPr>
+            <w:r>
+              <w:t>Water quality results organized by sample location and date</w:t>
+            </w:r>
+          </w:p>
+        </w:tc>
+        <w:tc>
+          <w:tcPr>
+            <w:tcW w:w="646" w:type="dxa"/>
+            <w:tcBorders>
+              <w:top w:val="single" w:sz="4" w:space="0" w:color="auto"/>
+            </w:tcBorders>
+          </w:tcPr>
+          <w:p>
+            <w:pPr>
+              <w:pStyle w:val="Compact"/>
+            </w:pPr>
+            <w:r>
+              <w:t>✓</w:t>
+            </w:r>
+          </w:p>
+        </w:tc>
+        <w:tc>
+          <w:tcPr>
+            <w:tcW w:w="646" w:type="dxa"/>
+            <w:tcBorders>
+              <w:top w:val="single" w:sz="4" w:space="0" w:color="auto"/>
+            </w:tcBorders>
+          </w:tcPr>
+          <w:p>
+            <w:pPr>
+              <w:pStyle w:val="Compact"/>
+            </w:pPr>
+            <w:r>
+              <w:t>✓</w:t>
+            </w:r>
+          </w:p>
+        </w:tc>
+        <w:tc>
+          <w:tcPr>
+            <w:tcW w:w="678" w:type="dxa"/>
+            <w:tcBorders>
+              <w:top w:val="single" w:sz="4" w:space="0" w:color="auto"/>
+            </w:tcBorders>
+          </w:tcPr>
+          <w:p>
+            <w:pPr>
+              <w:pStyle w:val="Compact"/>
+            </w:pPr>
+            <w:r>
+              <w:t>✓</w:t>
+            </w:r>
+          </w:p>
+        </w:tc>
+        <w:tc>
+          <w:tcPr>
+            <w:tcW w:w="711" w:type="dxa"/>
+            <w:tcBorders>
+              <w:top w:val="single" w:sz="4" w:space="0" w:color="auto"/>
+            </w:tcBorders>
+          </w:tcPr>
+          <w:p>
+            <w:pPr>
+              <w:pStyle w:val="Compact"/>
+            </w:pPr>
+            <w:r>
+              <w:t>✓</w:t>
+            </w:r>
+          </w:p>
+        </w:tc>
+      </w:tr>
+      <w:tr>
+        <w:tc>
+          <w:tcPr>
+            <w:tcW w:w="1002" w:type="dxa"/>
+          </w:tcPr>
+          <w:p>
+            <w:pPr>
+              <w:pStyle w:val="Compact"/>
+            </w:pPr>
+            <w:r>
+              <w:t>DQO accuracy</w:t>
+            </w:r>
+          </w:p>
+        </w:tc>
+        <w:tc>
+          <w:tcPr>
+            <w:tcW w:w="4234" w:type="dxa"/>
+          </w:tcPr>
+          <w:p>
+            <w:pPr>
+              <w:pStyle w:val="Compact"/>
+            </w:pPr>
+            <w:r>
+              <w:t xml:space="preserve">Summary of data quality objectives that describe quality control </w:t>
+            </w:r>
+            <w:r>
+              <w:t>accuracy</w:t>
+            </w:r>
+            <w:r>
+              <w:t xml:space="preserve"> for data in the results file</w:t>
+            </w:r>
+          </w:p>
+        </w:tc>
+        <w:tc>
+          <w:tcPr>
+            <w:tcW w:w="646" w:type="dxa"/>
+          </w:tcPr>
+          <w:p>
+            <w:pPr>
+              <w:pStyle w:val="Compact"/>
+            </w:pPr>
+            <w:r>
+              <w:t>✓</w:t>
+            </w:r>
+          </w:p>
+        </w:tc>
+        <w:tc>
+          <w:tcPr>
+            <w:tcW w:w="646" w:type="dxa"/>
+          </w:tcPr>
+          <w:p>
+            <w:pPr>
+              <w:pStyle w:val="Compact"/>
+            </w:pPr>
+            <w:r>
+              <w:t>✓</w:t>
+            </w:r>
+          </w:p>
+        </w:tc>
+        <w:tc>
+          <w:tcPr>
+            <w:tcW w:w="678" w:type="dxa"/>
+          </w:tcPr>
+          <w:p>
+            <w:pPr>
+              <w:pStyle w:val="Compact"/>
+            </w:pPr>
+            <w:r>
+              <w:t>✓</w:t>
+            </w:r>
+          </w:p>
+        </w:tc>
+        <w:tc>
+          <w:tcPr>
+            <w:tcW w:w="711" w:type="dxa"/>
+          </w:tcPr>
+          <w:p>
+            <w:pPr>
+              <w:pStyle w:val="Compact"/>
+            </w:pPr>
+            <w:r>
+              <w:t>✓</w:t>
+            </w:r>
+          </w:p>
+        </w:tc>
+      </w:tr>
+      <w:tr>
+        <w:tc>
+          <w:tcPr>
+            <w:tcW w:w="1002" w:type="dxa"/>
+          </w:tcPr>
+          <w:p>
+            <w:pPr>
+              <w:pStyle w:val="Compact"/>
+            </w:pPr>
+            <w:r>
+              <w:t>DQO frequency and completeness</w:t>
+            </w:r>
+          </w:p>
+        </w:tc>
+        <w:tc>
+          <w:tcPr>
+            <w:tcW w:w="4234" w:type="dxa"/>
+          </w:tcPr>
+          <w:p>
+            <w:pPr>
+              <w:pStyle w:val="Compact"/>
+            </w:pPr>
+            <w:r>
+              <w:t>Summary of data quality objectives that describe quality control frequency and completeness measures for data in the results file</w:t>
+            </w:r>
+          </w:p>
+        </w:tc>
+        <w:tc>
+          <w:tcPr>
+            <w:tcW w:w="646" w:type="dxa"/>
+          </w:tcPr>
+          <w:p>
+            <w:pPr>
+              <w:pStyle w:val="Compact"/>
+            </w:pPr>
+            <w:r>
+              <w:t>✓</w:t>
+            </w:r>
+          </w:p>
+        </w:tc>
+        <w:tc>
+          <w:tcPr>
+            <w:tcW w:w="646" w:type="dxa"/>
+          </w:tcPr>
+          <w:p>
+            <w:pPr>
+              <w:pStyle w:val="Compact"/>
+            </w:pPr>
+            <w:r>
+              <w:t>✓</w:t>
+            </w:r>
+          </w:p>
+        </w:tc>
+        <w:tc>
+          <w:tcPr>
+            <w:tcW w:w="678" w:type="dxa"/>
+          </w:tcPr>
+          <w:p>
+            <w:pPr>
+              <w:pStyle w:val="Compact"/>
+            </w:pPr>
+          </w:p>
+        </w:tc>
+        <w:tc>
+          <w:tcPr>
+            <w:tcW w:w="711" w:type="dxa"/>
+          </w:tcPr>
+          <w:p>
+            <w:pPr>
+              <w:pStyle w:val="Compact"/>
+            </w:pPr>
+          </w:p>
+        </w:tc>
+      </w:tr>
+      <w:tr>
+        <w:tc>
+          <w:tcPr>
+            <w:tcW w:w="1002" w:type="dxa"/>
+          </w:tcPr>
+          <w:p>
+            <w:pPr>
+              <w:pStyle w:val="Compact"/>
+            </w:pPr>
+            <w:r>
+              <w:t>Sites</w:t>
+            </w:r>
+          </w:p>
+        </w:tc>
+        <w:tc>
+          <w:tcPr>
+            <w:tcW w:w="4234" w:type="dxa"/>
+          </w:tcPr>
+          <w:p>
+            <w:pPr>
+              <w:pStyle w:val="Compact"/>
+            </w:pPr>
+            <w:r>
+              <w:t>A site metadata file, including location names, latitude, longitude, and additional grouping factors for sites in the results file</w:t>
+            </w:r>
+          </w:p>
+        </w:tc>
+        <w:tc>
+          <w:tcPr>
+            <w:tcW w:w="646" w:type="dxa"/>
+          </w:tcPr>
+          <w:p>
+            <w:pPr>
+              <w:pStyle w:val="Compact"/>
+            </w:pPr>
+            <w:r>
+              <w:t>✓</w:t>
+            </w:r>
+          </w:p>
+        </w:tc>
+        <w:tc>
+          <w:tcPr>
+            <w:tcW w:w="646" w:type="dxa"/>
+          </w:tcPr>
+          <w:p>
+            <w:pPr>
+              <w:pStyle w:val="Compact"/>
+            </w:pPr>
+          </w:p>
+        </w:tc>
+        <w:tc>
+          <w:tcPr>
+            <w:tcW w:w="678" w:type="dxa"/>
+          </w:tcPr>
+          <w:p>
+            <w:pPr>
+              <w:pStyle w:val="Compact"/>
+            </w:pPr>
+            <w:r>
+              <w:t>✓</w:t>
+            </w:r>
+          </w:p>
+        </w:tc>
+        <w:tc>
+          <w:tcPr>
+            <w:tcW w:w="711" w:type="dxa"/>
+          </w:tcPr>
+          <w:p>
+            <w:pPr>
+              <w:pStyle w:val="Compact"/>
+            </w:pPr>
+            <w:r>
+              <w:t>✓</w:t>
+            </w:r>
+          </w:p>
+        </w:tc>
+      </w:tr>
+      <w:tr>
+        <w:tc>
+          <w:tcPr>
+            <w:tcW w:w="1002" w:type="dxa"/>
+            <w:tcBorders>
+              <w:bottom w:val="single" w:sz="4" w:space="0" w:color="auto"/>
+            </w:tcBorders>
+          </w:tcPr>
+          <w:p>
+            <w:pPr>
+              <w:pStyle w:val="Compact"/>
+            </w:pPr>
+            <w:r>
+              <w:lastRenderedPageBreak/>
+              <w:t>WQX metadata</w:t>
+            </w:r>
+          </w:p>
+        </w:tc>
+        <w:tc>
+          <w:tcPr>
+            <w:tcW w:w="4234" w:type="dxa"/>
+            <w:tcBorders>
+              <w:bottom w:val="single" w:sz="4" w:space="0" w:color="auto"/>
+            </w:tcBorders>
+          </w:tcPr>
+          <w:p>
+            <w:pPr>
+              <w:pStyle w:val="Compact"/>
+            </w:pPr>
+            <w:r>
+              <w:t xml:space="preserve">A </w:t>
+            </w:r>
+            <w:proofErr w:type="spellStart"/>
+            <w:r>
+              <w:t>wqx</w:t>
+            </w:r>
+            <w:proofErr w:type="spellEnd"/>
+            <w:r>
+              <w:t xml:space="preserve"> metadata file required for generating output to facilitate data upload to WQX</w:t>
+            </w:r>
+          </w:p>
+        </w:tc>
+        <w:tc>
+          <w:tcPr>
+            <w:tcW w:w="646" w:type="dxa"/>
+            <w:tcBorders>
+              <w:bottom w:val="single" w:sz="4" w:space="0" w:color="auto"/>
+            </w:tcBorders>
+          </w:tcPr>
+          <w:p>
+            <w:pPr>
+              <w:pStyle w:val="Compact"/>
+            </w:pPr>
+          </w:p>
+        </w:tc>
+        <w:tc>
+          <w:tcPr>
+            <w:tcW w:w="646" w:type="dxa"/>
+            <w:tcBorders>
+              <w:bottom w:val="single" w:sz="4" w:space="0" w:color="auto"/>
+            </w:tcBorders>
+          </w:tcPr>
+          <w:p>
+            <w:pPr>
+              <w:pStyle w:val="Compact"/>
+            </w:pPr>
+          </w:p>
+        </w:tc>
+        <w:tc>
+          <w:tcPr>
+            <w:tcW w:w="678" w:type="dxa"/>
+            <w:tcBorders>
+              <w:bottom w:val="single" w:sz="4" w:space="0" w:color="auto"/>
+            </w:tcBorders>
+          </w:tcPr>
+          <w:p>
+            <w:pPr>
+              <w:pStyle w:val="Compact"/>
+            </w:pPr>
+          </w:p>
+        </w:tc>
+        <w:tc>
+          <w:tcPr>
+            <w:tcW w:w="711" w:type="dxa"/>
+            <w:tcBorders>
+              <w:bottom w:val="single" w:sz="4" w:space="0" w:color="auto"/>
+            </w:tcBorders>
+          </w:tcPr>
+          <w:p>
+            <w:pPr>
+              <w:pStyle w:val="Compact"/>
+            </w:pPr>
+            <w:r>
+              <w:t>✓</w:t>
+            </w:r>
+          </w:p>
+        </w:tc>
+      </w:tr>
+    </w:tbl>
+    <w:p>
+      <w:pPr>
+        <w:pStyle w:val="BodyText"/>
+      </w:pPr>
     </w:p>
     <w:sectPr>
       <w:footerReference w:type="default" r:id="rId10"/>
@@ -1534,9 +2123,13 @@
     <w:name w:val="Compact"/>
     <w:basedOn w:val="BodyText"/>
     <w:qFormat/>
-    <w:pPr>
-      <w:spacing w:before="36" w:after="36"/>
-    </w:pPr>
+    <w:rsid w:val="00D27716"/>
+    <w:pPr>
+      <w:spacing w:before="36" w:after="36" w:line="240" w:lineRule="auto"/>
+    </w:pPr>
+    <w:rPr>
+      <w:sz w:val="20"/>
+    </w:rPr>
   </w:style>
   <w:style w:type="paragraph" w:styleId="Title">
     <w:name w:val="Title"/>

</xml_diff>

<commit_message>
more formatting, figures from code examples now include captions and citations
</commit_message>
<xml_diff>
--- a/my_styles.docx
+++ b/my_styles.docx
@@ -49,10 +49,18 @@
     </w:p>
     <w:p>
       <w:pPr>
-        <w:pStyle w:val="Heading2"/>
+        <w:pStyle w:val="Heading1"/>
       </w:pPr>
       <w:bookmarkStart w:id="0" w:name="r-markdown"/>
       <w:bookmarkEnd w:id="0"/>
+      <w:r>
+        <w:t>Heading 1</w:t>
+      </w:r>
+    </w:p>
+    <w:p>
+      <w:pPr>
+        <w:pStyle w:val="Heading2"/>
+      </w:pPr>
       <w:r>
         <w:t>R Markdown</w:t>
       </w:r>
@@ -110,21 +118,7 @@
         <w:rPr>
           <w:rFonts w:cs="Times New Roman"/>
         </w:rPr>
-        <w:t xml:space="preserve"> </w:t>
-      </w:r>
-      <w:proofErr w:type="gramStart"/>
-      <w:r>
-        <w:rPr>
-          <w:rFonts w:cs="Times New Roman"/>
-        </w:rPr>
-        <w:t>button</w:t>
-      </w:r>
-      <w:proofErr w:type="gramEnd"/>
-      <w:r>
-        <w:rPr>
-          <w:rFonts w:cs="Times New Roman"/>
-        </w:rPr>
-        <w:t xml:space="preserve"> a document will be generated that includes both content as well as the output of any embedded R code chunks within the document. You can embed an R code chunk like this:</w:t>
+        <w:t xml:space="preserve"> button a document will be generated that includes both content as well as the output of any embedded R code chunks within the document. You can embed an R code chunk like this:</w:t>
       </w:r>
     </w:p>
     <w:p>
@@ -154,21 +148,7 @@
         <w:rPr>
           <w:rStyle w:val="VerbatimChar"/>
         </w:rPr>
-        <w:t xml:space="preserve">##      speed           </w:t>
-      </w:r>
-      <w:proofErr w:type="spellStart"/>
-      <w:r>
-        <w:rPr>
-          <w:rStyle w:val="VerbatimChar"/>
-        </w:rPr>
-        <w:t>dist</w:t>
-      </w:r>
-      <w:proofErr w:type="spellEnd"/>
-      <w:r>
-        <w:rPr>
-          <w:rStyle w:val="VerbatimChar"/>
-        </w:rPr>
-        <w:t xml:space="preserve">       </w:t>
+        <w:t xml:space="preserve">##      speed           dist       </w:t>
       </w:r>
       <w:r>
         <w:br/>
@@ -232,6 +212,7 @@
       <w:bookmarkStart w:id="1" w:name="including-plots"/>
       <w:bookmarkEnd w:id="1"/>
       <w:r>
+        <w:lastRenderedPageBreak/>
         <w:t>Including Plots</w:t>
       </w:r>
     </w:p>
@@ -257,7 +238,6 @@
         <w:rPr>
           <w:noProof/>
         </w:rPr>
-        <w:lastRenderedPageBreak/>
         <w:drawing>
           <wp:inline distT="0" distB="0" distL="0" distR="0" wp14:anchorId="5425CD5B" wp14:editId="4943EFAE">
             <wp:extent cx="4620126" cy="3696101"/>
@@ -680,6 +660,7 @@
               <w:pStyle w:val="Compact"/>
             </w:pPr>
             <w:r>
+              <w:lastRenderedPageBreak/>
               <w:t>DQO frequency and completeness</w:t>
             </w:r>
           </w:p>
@@ -834,7 +815,6 @@
               <w:pStyle w:val="Compact"/>
             </w:pPr>
             <w:r>
-              <w:lastRenderedPageBreak/>
               <w:t>WQX metadata</w:t>
             </w:r>
           </w:p>
@@ -851,15 +831,7 @@
               <w:pStyle w:val="Compact"/>
             </w:pPr>
             <w:r>
-              <w:t xml:space="preserve">A </w:t>
-            </w:r>
-            <w:proofErr w:type="spellStart"/>
-            <w:r>
-              <w:t>wqx</w:t>
-            </w:r>
-            <w:proofErr w:type="spellEnd"/>
-            <w:r>
-              <w:t xml:space="preserve"> metadata file required for generating output to facilitate data upload to WQX</w:t>
+              <w:t>A wqx metadata file required for generating output to facilitate data upload to WQX</w:t>
             </w:r>
           </w:p>
         </w:tc>
@@ -1933,11 +1905,11 @@
     <w:next w:val="BodyText"/>
     <w:uiPriority w:val="9"/>
     <w:qFormat/>
-    <w:rsid w:val="00D40009"/>
+    <w:rsid w:val="00B72BA8"/>
     <w:pPr>
       <w:keepNext/>
       <w:keepLines/>
-      <w:spacing w:before="480" w:after="0"/>
+      <w:spacing w:before="240" w:after="240"/>
       <w:outlineLvl w:val="0"/>
     </w:pPr>
     <w:rPr>
@@ -1956,11 +1928,11 @@
     <w:uiPriority w:val="9"/>
     <w:unhideWhenUsed/>
     <w:qFormat/>
-    <w:rsid w:val="00957057"/>
+    <w:rsid w:val="005B3755"/>
     <w:pPr>
       <w:keepNext/>
       <w:keepLines/>
-      <w:spacing w:after="0"/>
+      <w:spacing w:before="240" w:after="240"/>
       <w:outlineLvl w:val="1"/>
     </w:pPr>
     <w:rPr>
@@ -1968,7 +1940,6 @@
       <w:b/>
       <w:bCs/>
       <w:color w:val="000000" w:themeColor="text1"/>
-      <w:sz w:val="32"/>
       <w:szCs w:val="32"/>
     </w:rPr>
   </w:style>
@@ -2123,9 +2094,9 @@
     <w:name w:val="Compact"/>
     <w:basedOn w:val="BodyText"/>
     <w:qFormat/>
-    <w:rsid w:val="00D27716"/>
-    <w:pPr>
-      <w:spacing w:before="36" w:after="36" w:line="240" w:lineRule="auto"/>
+    <w:rsid w:val="005D3F4E"/>
+    <w:pPr>
+      <w:spacing w:line="240" w:lineRule="auto"/>
     </w:pPr>
     <w:rPr>
       <w:sz w:val="20"/>
@@ -2324,7 +2295,7 @@
     <w:unhideWhenUsed/>
     <w:qFormat/>
     <w:pPr>
-      <w:spacing w:before="240" w:line="259" w:lineRule="auto"/>
+      <w:spacing w:line="259" w:lineRule="auto"/>
       <w:outlineLvl w:val="9"/>
     </w:pPr>
     <w:rPr>

</xml_diff>